<commit_message>
promijenjen max-width kod menija
</commit_message>
<xml_diff>
--- a/zavrsni_rad.docx
+++ b/zavrsni_rad.docx
@@ -2,7 +2,10 @@
 <file path=word/document.xml><?xml version="1.0" encoding="utf-8"?>
 <w:document xmlns:wpc="http://schemas.microsoft.com/office/word/2010/wordprocessingCanvas" xmlns:mc="http://schemas.openxmlformats.org/markup-compatibility/2006" xmlns:o="urn:schemas-microsoft-com:office:office" xmlns:r="http://schemas.openxmlformats.org/officeDocument/2006/relationships" xmlns:m="http://schemas.openxmlformats.org/officeDocument/2006/math" xmlns:v="urn:schemas-microsoft-com:vml" xmlns:wp14="http://schemas.microsoft.com/office/word/2010/wordprocessingDrawing" xmlns:wp="http://schemas.openxmlformats.org/drawingml/2006/wordprocessingDrawing" xmlns:w10="urn:schemas-microsoft-com:office:word" xmlns:w="http://schemas.openxmlformats.org/wordprocessingml/2006/main" xmlns:w14="http://schemas.microsoft.com/office/word/2010/wordml" xmlns:wpg="http://schemas.microsoft.com/office/word/2010/wordprocessingGroup" xmlns:wpi="http://schemas.microsoft.com/office/word/2010/wordprocessingInk" xmlns:wne="http://schemas.microsoft.com/office/word/2006/wordml" xmlns:wps="http://schemas.microsoft.com/office/word/2010/wordprocessingShape" mc:Ignorable="w14 wp14">
   <w:body>
-    <w:p/>
+    <w:p>
+      <w:bookmarkStart w:id="0" w:name="_GoBack"/>
+      <w:bookmarkEnd w:id="0"/>
+    </w:p>
     <w:p>
       <w:pPr>
         <w:jc w:val="center"/>
@@ -1530,12 +1533,12 @@
       <w:pPr>
         <w:pStyle w:val="Zavrninaslov"/>
       </w:pPr>
-      <w:bookmarkStart w:id="0" w:name="_Toc505791958"/>
+      <w:bookmarkStart w:id="1" w:name="_Toc505791958"/>
       <w:r>
         <w:lastRenderedPageBreak/>
         <w:t>POPIS SLIKA:</w:t>
       </w:r>
-      <w:bookmarkEnd w:id="0"/>
+      <w:bookmarkEnd w:id="1"/>
     </w:p>
     <w:p>
       <w:pPr>
@@ -2406,8 +2409,8 @@
       <w:pPr>
         <w:pStyle w:val="Zavrninaslov"/>
       </w:pPr>
-      <w:bookmarkStart w:id="1" w:name="_Toc505275804"/>
-      <w:bookmarkStart w:id="2" w:name="_Toc505791959"/>
+      <w:bookmarkStart w:id="2" w:name="_Toc505275804"/>
+      <w:bookmarkStart w:id="3" w:name="_Toc505791959"/>
       <w:r>
         <w:lastRenderedPageBreak/>
         <w:t xml:space="preserve">POPIS </w:t>
@@ -2418,8 +2421,8 @@
       <w:r>
         <w:t>:</w:t>
       </w:r>
-      <w:bookmarkEnd w:id="1"/>
       <w:bookmarkEnd w:id="2"/>
+      <w:bookmarkEnd w:id="3"/>
     </w:p>
     <w:p>
       <w:pPr>
@@ -2438,7 +2441,7 @@
       <w:pPr>
         <w:pStyle w:val="Zavrninaslov"/>
       </w:pPr>
-      <w:bookmarkStart w:id="3" w:name="_Toc505791960"/>
+      <w:bookmarkStart w:id="4" w:name="_Toc505791960"/>
       <w:r>
         <w:lastRenderedPageBreak/>
         <w:t>1. UVOD</w:t>
@@ -2446,7 +2449,7 @@
       <w:r>
         <w:t>:</w:t>
       </w:r>
-      <w:bookmarkEnd w:id="3"/>
+      <w:bookmarkEnd w:id="4"/>
     </w:p>
     <w:p>
       <w:pPr>
@@ -2479,7 +2482,7 @@
         <w:pStyle w:val="Zavrniodlomak"/>
       </w:pPr>
       <w:r>
-        <w:t>Prvi dio rada uvodi čitatelja u svijet Interneta i web dizajna. Ovdje se spominje kratka povijest Interneta i ukratko prikazuje kako je zapravo zapanjujućom brzinom u kratkom vremenu Internet dostigao granice o kojima su nekoć ljudi mogli samo maštati.</w:t>
+        <w:t>Tema ovog rada je izrada web stranice sa pripadajućim Content Management System – CMS sustavom koji omogućava promjenu sadržaja web stranice. Prvi dio rada uvodi čitatelja u svijet Interneta i web dizajna. Ovdje se spominje kratka povijest Interneta i ukratko prikazuje kako je zapravo zapanjujućom brzinom u kratkom vremenu Internet dostigao granice o kojima su nekoć ljudi mogli samo maštati.</w:t>
       </w:r>
       <w:r>
         <w:t xml:space="preserve"> Spomenute su i kratko opisane tehnologije za izradu web stranica koje se danas naširoko koriste. Također opisana je osnovna struktura Hyper Text Markup Language-HTML jezika za označavanje elemenata na web stranici te Cascade Style Sheet</w:t>
@@ -2501,12 +2504,12 @@
         <w:pStyle w:val="Zavrniodlomak"/>
       </w:pPr>
       <w:r>
+        <w:lastRenderedPageBreak/>
         <w:t>Ovdje još ide uvod…</w:t>
       </w:r>
     </w:p>
     <w:p>
       <w:r>
-        <w:lastRenderedPageBreak/>
         <w:br w:type="page"/>
       </w:r>
     </w:p>
@@ -2514,7 +2517,7 @@
       <w:pPr>
         <w:pStyle w:val="Zavrninaslov"/>
       </w:pPr>
-      <w:bookmarkStart w:id="4" w:name="_Toc505791961"/>
+      <w:bookmarkStart w:id="5" w:name="_Toc505791961"/>
       <w:r>
         <w:lastRenderedPageBreak/>
         <w:t>2</w:t>
@@ -2522,17 +2525,17 @@
       <w:r>
         <w:t>. DRUGO POGLAVLJE:</w:t>
       </w:r>
-      <w:bookmarkEnd w:id="4"/>
+      <w:bookmarkEnd w:id="5"/>
     </w:p>
     <w:p>
       <w:pPr>
         <w:pStyle w:val="Zavrnipodnaslov"/>
       </w:pPr>
-      <w:bookmarkStart w:id="5" w:name="_Toc505791962"/>
+      <w:bookmarkStart w:id="6" w:name="_Toc505791962"/>
       <w:r>
         <w:t>2.1 Kratka povijest Interneta:</w:t>
       </w:r>
-      <w:bookmarkEnd w:id="5"/>
+      <w:bookmarkEnd w:id="6"/>
     </w:p>
     <w:p>
       <w:pPr>
@@ -2707,7 +2710,7 @@
       <w:pPr>
         <w:pStyle w:val="Zavrnipodnaslov"/>
       </w:pPr>
-      <w:bookmarkStart w:id="6" w:name="_Toc505791963"/>
+      <w:bookmarkStart w:id="7" w:name="_Toc505791963"/>
       <w:r>
         <w:t>2.2</w:t>
       </w:r>
@@ -2723,7 +2726,7 @@
       <w:r>
         <w:t>:</w:t>
       </w:r>
-      <w:bookmarkEnd w:id="6"/>
+      <w:bookmarkEnd w:id="7"/>
     </w:p>
     <w:p>
       <w:pPr>
@@ -2766,11 +2769,11 @@
       <w:pPr>
         <w:pStyle w:val="Zavrnipodnaslov"/>
       </w:pPr>
-      <w:bookmarkStart w:id="7" w:name="_Toc505791964"/>
+      <w:bookmarkStart w:id="8" w:name="_Toc505791964"/>
       <w:r>
         <w:t>2.3 Pravila web dizajna:</w:t>
       </w:r>
-      <w:bookmarkEnd w:id="7"/>
+      <w:bookmarkEnd w:id="8"/>
     </w:p>
     <w:p>
       <w:pPr>
@@ -2942,11 +2945,11 @@
       <w:pPr>
         <w:pStyle w:val="Zavrnipodnaslov"/>
       </w:pPr>
-      <w:bookmarkStart w:id="8" w:name="_Toc505791965"/>
+      <w:bookmarkStart w:id="9" w:name="_Toc505791965"/>
       <w:r>
         <w:t>2.3 Formati slika i grafika:</w:t>
       </w:r>
-      <w:bookmarkEnd w:id="8"/>
+      <w:bookmarkEnd w:id="9"/>
     </w:p>
     <w:p>
       <w:pPr>
@@ -3031,11 +3034,11 @@
       <w:pPr>
         <w:pStyle w:val="Zavrnipodnaslov"/>
       </w:pPr>
-      <w:bookmarkStart w:id="9" w:name="_Toc505791966"/>
+      <w:bookmarkStart w:id="10" w:name="_Toc505791966"/>
       <w:r>
         <w:t>2.4 Prezentacijski jezik Hyper Text Markup Language-HTML:</w:t>
       </w:r>
-      <w:bookmarkEnd w:id="9"/>
+      <w:bookmarkEnd w:id="10"/>
     </w:p>
     <w:p>
       <w:pPr>
@@ -3156,7 +3159,7 @@
       <w:pPr>
         <w:pStyle w:val="Zavrnislike"/>
       </w:pPr>
-      <w:bookmarkStart w:id="10" w:name="_Toc505791974"/>
+      <w:bookmarkStart w:id="11" w:name="_Toc505791974"/>
       <w:r>
         <w:lastRenderedPageBreak/>
         <w:t>Slika</w:t>
@@ -3167,7 +3170,7 @@
       <w:r>
         <w:t>1 : Osnovna struktura HTML dokumenta</w:t>
       </w:r>
-      <w:bookmarkEnd w:id="10"/>
+      <w:bookmarkEnd w:id="11"/>
     </w:p>
     <w:p>
       <w:pPr>
@@ -3276,11 +3279,11 @@
       <w:pPr>
         <w:pStyle w:val="Zavrnislike"/>
       </w:pPr>
-      <w:bookmarkStart w:id="11" w:name="_Toc505791975"/>
+      <w:bookmarkStart w:id="12" w:name="_Toc505791975"/>
       <w:r>
         <w:t>Slika 2: Mogućnosti prijelaza u novi red prilikom pisanja paragrafa</w:t>
       </w:r>
-      <w:bookmarkEnd w:id="11"/>
+      <w:bookmarkEnd w:id="12"/>
     </w:p>
     <w:p>
       <w:pPr>
@@ -3374,11 +3377,11 @@
       <w:pPr>
         <w:pStyle w:val="Zavrnislike"/>
       </w:pPr>
-      <w:bookmarkStart w:id="12" w:name="_Toc505791976"/>
+      <w:bookmarkStart w:id="13" w:name="_Toc505791976"/>
       <w:r>
         <w:t>Slika 3: Pisanje naslova i podnaslova korištenjem &lt;h1&gt; i &lt;h3&gt; oznaka</w:t>
       </w:r>
-      <w:bookmarkEnd w:id="12"/>
+      <w:bookmarkEnd w:id="13"/>
     </w:p>
     <w:p>
       <w:pPr>
@@ -3479,12 +3482,12 @@
       <w:pPr>
         <w:pStyle w:val="Zavrnislike"/>
       </w:pPr>
-      <w:bookmarkStart w:id="13" w:name="_Toc505791977"/>
+      <w:bookmarkStart w:id="14" w:name="_Toc505791977"/>
       <w:r>
         <w:lastRenderedPageBreak/>
         <w:t>Slika 4: Neuređena i uređena lista</w:t>
       </w:r>
-      <w:bookmarkEnd w:id="13"/>
+      <w:bookmarkEnd w:id="14"/>
     </w:p>
     <w:p>
       <w:pPr>
@@ -3561,11 +3564,11 @@
       <w:pPr>
         <w:pStyle w:val="Zavrnislike"/>
       </w:pPr>
-      <w:bookmarkStart w:id="14" w:name="_Toc505791978"/>
+      <w:bookmarkStart w:id="15" w:name="_Toc505791978"/>
       <w:r>
         <w:t>Slika 5: Prikaz iz preglednika za neuređenu i uređenu listu</w:t>
       </w:r>
-      <w:bookmarkEnd w:id="14"/>
+      <w:bookmarkEnd w:id="15"/>
     </w:p>
     <w:p>
       <w:pPr>
@@ -3582,14 +3585,14 @@
       <w:pPr>
         <w:pStyle w:val="Zavrnipodnaslov"/>
       </w:pPr>
-      <w:bookmarkStart w:id="15" w:name="_Toc505791967"/>
+      <w:bookmarkStart w:id="16" w:name="_Toc505791967"/>
       <w:r>
         <w:t>2.5 Jezik za definiranje stilova CSS</w:t>
       </w:r>
       <w:r>
         <w:t>:</w:t>
       </w:r>
-      <w:bookmarkEnd w:id="15"/>
+      <w:bookmarkEnd w:id="16"/>
     </w:p>
     <w:p>
       <w:pPr>
@@ -3771,7 +3774,7 @@
       <w:pPr>
         <w:pStyle w:val="Zavrnislike"/>
       </w:pPr>
-      <w:bookmarkStart w:id="16" w:name="_Toc505791979"/>
+      <w:bookmarkStart w:id="17" w:name="_Toc505791979"/>
       <w:r>
         <w:t xml:space="preserve">Slika 6: </w:t>
       </w:r>
@@ -3784,7 +3787,7 @@
       <w:r>
         <w:t xml:space="preserve"> načina na paragraf</w:t>
       </w:r>
-      <w:bookmarkEnd w:id="16"/>
+      <w:bookmarkEnd w:id="17"/>
     </w:p>
     <w:p>
       <w:pPr>
@@ -3866,7 +3869,7 @@
       <w:pPr>
         <w:pStyle w:val="Zavrnislike"/>
       </w:pPr>
-      <w:bookmarkStart w:id="17" w:name="_Toc505791980"/>
+      <w:bookmarkStart w:id="18" w:name="_Toc505791980"/>
       <w:r>
         <w:lastRenderedPageBreak/>
         <w:t xml:space="preserve">Slika 7: Primjer </w:t>
@@ -3880,7 +3883,7 @@
       <w:r>
         <w:t xml:space="preserve"> načina</w:t>
       </w:r>
-      <w:bookmarkEnd w:id="17"/>
+      <w:bookmarkEnd w:id="18"/>
     </w:p>
     <w:p>
       <w:pPr>
@@ -4098,152 +4101,165 @@
       <w:pPr>
         <w:pStyle w:val="Zavrnislike"/>
       </w:pPr>
-      <w:bookmarkStart w:id="18" w:name="_Toc505791981"/>
+      <w:bookmarkStart w:id="19" w:name="_Toc505791981"/>
       <w:r>
         <w:t>Slika 9: Primjena CSS internal načina</w:t>
       </w:r>
-      <w:bookmarkEnd w:id="18"/>
+      <w:bookmarkEnd w:id="19"/>
     </w:p>
     <w:p>
       <w:pPr>
         <w:pStyle w:val="Zavrnipodnaslov"/>
       </w:pPr>
-      <w:bookmarkStart w:id="19" w:name="_Toc505791968"/>
+    </w:p>
+    <w:p>
+      <w:pPr>
+        <w:pStyle w:val="Zavrnipodnaslov"/>
+      </w:pPr>
+    </w:p>
+    <w:p>
+      <w:pPr>
+        <w:pStyle w:val="Zavrnipodnaslov"/>
+      </w:pPr>
+      <w:bookmarkStart w:id="20" w:name="_Toc505791968"/>
+      <w:r>
+        <w:t>2.6 Uređivanje teksta korištenjem CSS-a:</w:t>
+      </w:r>
+      <w:bookmarkEnd w:id="20"/>
+    </w:p>
+    <w:p>
+      <w:pPr>
+        <w:pStyle w:val="Zavrniodlomak"/>
+      </w:pPr>
+      <w:r>
+        <w:t xml:space="preserve">Prilikom kreiranja web stranice, uređivanju teksta treba itekako posvetiti pažnju. Glavni i osnovni razlog je da sadržaj bude čitljiv i oku ugodan. Najprije je potrebno odabrati odgovarajući font kojim će biti prikazan tekst. </w:t>
+      </w:r>
+      <w:r>
+        <w:t>Postoje dvije veće podjele fontova, a radi se o Serif i Sans-serif skupinama fontova.</w:t>
+      </w:r>
+      <w:r>
+        <w:t xml:space="preserve"> </w:t>
+      </w:r>
+      <w:r>
+        <w:t>Serif skupini fontova pripadaju Times, Times New Roman, Courier, Courier New, Georgia i Garamond.</w:t>
+      </w:r>
+      <w:r>
+        <w:t xml:space="preserve"> </w:t>
+      </w:r>
+      <w:r>
+        <w:t>Sve navedene podskupine imaju mala zaobljenja na rubovima i najčešće se koriste za pisanje naslova, podnaslova ili dijelova teksta koje je bitno naglasiti, a iz razloga što se kod manje veličine navedenih fontova gubi čitljivost teksta.</w:t>
+      </w:r>
+      <w:r>
+        <w:t xml:space="preserve"> </w:t>
+      </w:r>
+      <w:r>
+        <w:t>Sans-serif podskupine fontova nemaju zaobljenja i samim time se kod manjih fontova ne smanjuje čitljivost i najčešće se koriste na većini stranica na Internetu.</w:t>
+      </w:r>
+      <w:r>
+        <w:t xml:space="preserve"> </w:t>
+      </w:r>
+      <w:r>
+        <w:t>U skupinu Sans-serif fontova spadaju Arial, Tahoma, Verdana i Trebuchet.</w:t>
+      </w:r>
+    </w:p>
+    <w:p>
+      <w:pPr>
+        <w:pStyle w:val="Zavrniodlomak"/>
+      </w:pPr>
+      <w:r>
+        <w:t>Ukoliko se kod kreiranja stranice odabere font koji krajnji korisnik nema instaliran na računalu, postoji mogućnost da neće vidjeti stranicu onako kako je dizajnirana.</w:t>
+      </w:r>
+      <w:r>
+        <w:t xml:space="preserve"> </w:t>
+      </w:r>
+      <w:r>
+        <w:t>Iz tog razloga kod odabira fonta najsigurnije je koristiti sistemske fontove koji inicijalno dolaze sa većinom operacijskih sustava</w:t>
+      </w:r>
+      <w:r>
+        <w:t xml:space="preserve">. Za odabir fonta zaduženo je svojstvo </w:t>
+      </w:r>
+      <w:r>
+        <w:t>font-family</w:t>
+      </w:r>
+      <w:r>
+        <w:t>.</w:t>
+      </w:r>
+    </w:p>
+    <w:p>
+      <w:pPr>
+        <w:pStyle w:val="Zavrniodlomak"/>
+      </w:pPr>
+      <w:r>
+        <w:t xml:space="preserve">Idući bitan faktor kod kreiranja stila kojim će biti prikazana web stranica je boja teksta. Poželjno je da se boja teksta prilagodi pozadini. Ukoliko je pozadina svijetlije boje tekst mora biti tamniji, a vrijedi i obrnuto ako je pozadina tamnije boje tekst mora biti svjetliji. Za odabir boje koristi se svojstvo </w:t>
+      </w:r>
+      <w:r>
+        <w:rPr>
+          <w:i/>
+        </w:rPr>
+        <w:t>color</w:t>
+      </w:r>
+      <w:r>
+        <w:t>, a vrijednost svojstva moguće je podesiti na tri različita načina. Prvi i najjednostavniji način je da se upiše engleski naziv boje primjerice red za crvenu boju. Drugi način je upisivanjem heksadecimalne vrijednosti boje, a treći način je pomoću upisivanja Red Green Blue – RGB vrijednosti.</w:t>
+      </w:r>
+      <w:r>
+        <w:t xml:space="preserve"> RGB označava crvenu, zelenu i plavu boju, a vrijednosti mogu biti od (0,0,0) za crnu do (255,255,255) za bijelu boju. </w:t>
+      </w:r>
+    </w:p>
+    <w:p>
+      <w:pPr>
+        <w:pStyle w:val="Zavrniodlomak"/>
+      </w:pPr>
+      <w:r>
+        <w:t xml:space="preserve">Nakon odabiranja vrste fonta i boje potrebno je odabrati veličinu. Za promjenu veličine fonta koristi se svojstvo </w:t>
+      </w:r>
+      <w:r>
+        <w:t>font-size</w:t>
+      </w:r>
+      <w:r>
+        <w:t xml:space="preserve">, a vrijednost svojstva se može upisati na više različitih načina. </w:t>
+      </w:r>
+      <w:r>
+        <w:t>Naj</w:t>
+      </w:r>
+      <w:r>
+        <w:t xml:space="preserve"> </w:t>
+      </w:r>
+      <w:r>
+        <w:t>jednostavniji način</w:t>
+      </w:r>
+      <w:r>
+        <w:rPr>
+          <w:b/>
+        </w:rPr>
+        <w:t xml:space="preserve">, </w:t>
+      </w:r>
+      <w:r>
+        <w:t>a</w:t>
+      </w:r>
+      <w:r>
+        <w:rPr>
+          <w:b/>
+        </w:rPr>
+        <w:t xml:space="preserve"> </w:t>
+      </w:r>
+      <w:r>
+        <w:t xml:space="preserve">ujedno i najpopularniji je upisivanjem vrijednosti u pikselima. Idući način je upisivanjem engleskih naziva </w:t>
+      </w:r>
+      <w:r>
+        <w:t>large</w:t>
+      </w:r>
+      <w:r>
+        <w:t xml:space="preserve"> ili </w:t>
+      </w:r>
+      <w:r>
+        <w:t>small</w:t>
+      </w:r>
+      <w:r>
+        <w:t xml:space="preserve">. Osim navedenih oznaka moguće je ispred upisati x ili xx što znači da će font biti manji odnosno veći od uobičajene veličine. Treći način je upisivanjem vrijednosti u postocima (%) gdje veličina fonta ovisi o veličini </w:t>
+      </w:r>
       <w:r>
         <w:lastRenderedPageBreak/>
-        <w:t>2.6 Uređivanje teksta korištenjem CSS-a:</w:t>
-      </w:r>
-      <w:bookmarkEnd w:id="19"/>
-    </w:p>
-    <w:p>
-      <w:pPr>
-        <w:pStyle w:val="Zavrniodlomak"/>
-      </w:pPr>
-      <w:r>
-        <w:t xml:space="preserve">Prilikom kreiranja web stranice, uređivanju teksta treba itekako posvetiti pažnju. Glavni i osnovni razlog je da sadržaj bude čitljiv i oku ugodan. Najprije je potrebno odabrati odgovarajući font kojim će biti prikazan tekst. </w:t>
-      </w:r>
-      <w:r>
-        <w:t>Postoje dvije veće podjele fontova, a radi se o Serif i Sans-serif skupinama fontova.</w:t>
-      </w:r>
-      <w:r>
-        <w:t xml:space="preserve"> </w:t>
-      </w:r>
-      <w:r>
-        <w:t>Serif skupini fontova pripadaju Times, Times New Roman, Courier, Courier New, Georgia i Garamond.</w:t>
-      </w:r>
-      <w:r>
-        <w:t xml:space="preserve"> </w:t>
-      </w:r>
-      <w:r>
-        <w:t>Sve navedene podskupine imaju mala zaobljenja na rubovima i najčešće se koriste za pisanje naslova, podnaslova ili dijelova teksta koje je bitno naglasiti, a iz razloga što se kod manje veličine navedenih fontova gubi čitljivost teksta.</w:t>
-      </w:r>
-      <w:r>
-        <w:t xml:space="preserve"> </w:t>
-      </w:r>
-      <w:r>
-        <w:t>Sans-serif podskupine fontova nemaju zaobljenja i samim time se kod manjih fontova ne smanjuje čitljivost i najčešće se koriste na većini stranica na Internetu.</w:t>
-      </w:r>
-      <w:r>
-        <w:t xml:space="preserve"> </w:t>
-      </w:r>
-      <w:r>
-        <w:t>U skupinu Sans-serif fontova spadaju Arial, Tahoma, Verdana i Trebuchet.</w:t>
-      </w:r>
-    </w:p>
-    <w:p>
-      <w:pPr>
-        <w:pStyle w:val="Zavrniodlomak"/>
-      </w:pPr>
-      <w:r>
-        <w:t>Ukoliko se kod kreiranja stranice odabere font koji krajnji korisnik nema instaliran na računalu, postoji mogućnost da neće vidjeti stranicu onako kako je dizajnirana.</w:t>
-      </w:r>
-      <w:r>
-        <w:t xml:space="preserve"> </w:t>
-      </w:r>
-      <w:r>
-        <w:t>Iz tog razloga kod odabira fonta najsigurnije je koristiti sistemske fontove koji inicijalno dolaze sa većinom operacijskih sustava</w:t>
-      </w:r>
-      <w:r>
-        <w:t xml:space="preserve">. Za odabir fonta zaduženo je svojstvo </w:t>
-      </w:r>
-      <w:r>
-        <w:t>font-family</w:t>
-      </w:r>
-      <w:r>
-        <w:t>.</w:t>
-      </w:r>
-    </w:p>
-    <w:p>
-      <w:pPr>
-        <w:pStyle w:val="Zavrniodlomak"/>
-      </w:pPr>
-      <w:r>
-        <w:t xml:space="preserve">Idući bitan faktor kod kreiranja stila kojim će biti prikazana web stranica je boja teksta. Poželjno je da se boja teksta prilagodi pozadini. Ukoliko je pozadina svijetlije boje tekst mora biti tamniji, a vrijedi i obrnuto ako je pozadina tamnije boje tekst mora biti svjetliji. Za odabir boje koristi se svojstvo </w:t>
-      </w:r>
-      <w:r>
-        <w:rPr>
-          <w:i/>
-        </w:rPr>
-        <w:t>color</w:t>
-      </w:r>
-      <w:r>
-        <w:t>, a vrijednost svojstva moguće je podesiti na tri različita načina. Prvi i najjednostavniji način je da se upiše engleski naziv boje primjerice red za crvenu boju. Drugi način je upisivanjem heksadecimalne vrijednosti boje, a treći način je pomoću upisivanja Red Green Blue – RGB vrijednosti.</w:t>
-      </w:r>
-      <w:r>
-        <w:t xml:space="preserve"> RGB označava crvenu, zelenu i plavu boju, a vrijednosti mogu biti od (0,0,0) za crnu do (255,255,255) za bijelu boju. </w:t>
-      </w:r>
-    </w:p>
-    <w:p>
-      <w:pPr>
-        <w:pStyle w:val="Zavrniodlomak"/>
-      </w:pPr>
-      <w:r>
-        <w:t xml:space="preserve">Nakon odabiranja vrste fonta i boje potrebno je odabrati veličinu. Za promjenu veličine fonta koristi se svojstvo </w:t>
-      </w:r>
-      <w:r>
-        <w:t>font-size</w:t>
-      </w:r>
-      <w:r>
-        <w:t xml:space="preserve">, a vrijednost svojstva se može upisati na više različitih načina. </w:t>
-      </w:r>
-      <w:r>
-        <w:t>Naj</w:t>
-      </w:r>
-      <w:r>
-        <w:t xml:space="preserve"> </w:t>
-      </w:r>
-      <w:r>
-        <w:t>jednostavniji način</w:t>
-      </w:r>
-      <w:r>
-        <w:rPr>
-          <w:b/>
-        </w:rPr>
-        <w:t xml:space="preserve">, </w:t>
-      </w:r>
-      <w:r>
-        <w:t>a</w:t>
-      </w:r>
-      <w:r>
-        <w:rPr>
-          <w:b/>
-        </w:rPr>
-        <w:t xml:space="preserve"> </w:t>
-      </w:r>
-      <w:r>
-        <w:t xml:space="preserve">ujedno i najpopularniji je upisivanjem vrijednosti u pikselima. Idući način je upisivanjem engleskih naziva </w:t>
-      </w:r>
-      <w:r>
-        <w:t>large</w:t>
-      </w:r>
-      <w:r>
-        <w:t xml:space="preserve"> ili </w:t>
-      </w:r>
-      <w:r>
-        <w:t>small</w:t>
-      </w:r>
-      <w:r>
-        <w:t>. Osim navedenih oznaka moguće je ispred upisati x ili xx što znači da će font biti manji odnosno veći od uobičajene veličine. Treći način je upisivanjem vrijednosti u postocima (%) gdje veličina fonta ovisi o veličini elementa unutar koje se nalazi tekst.</w:t>
+        <w:t>elementa unutar koje se nalazi tekst.</w:t>
       </w:r>
       <w:r>
         <w:t xml:space="preserve"> </w:t>
@@ -4274,7 +4290,6 @@
           <w:noProof/>
           <w:lang w:eastAsia="hr-HR"/>
         </w:rPr>
-        <w:lastRenderedPageBreak/>
         <w:drawing>
           <wp:inline distT="0" distB="0" distL="0" distR="0">
             <wp:extent cx="3685312" cy="834887"/>
@@ -4332,21 +4347,21 @@
       <w:pPr>
         <w:pStyle w:val="Zavrnislike"/>
       </w:pPr>
-      <w:bookmarkStart w:id="20" w:name="_Toc505791982"/>
+      <w:bookmarkStart w:id="21" w:name="_Toc505791982"/>
       <w:r>
         <w:t>Slika 10: Uređivanje paragrafa CSS svojstvima color, font-family i font-size</w:t>
       </w:r>
-      <w:bookmarkEnd w:id="20"/>
+      <w:bookmarkEnd w:id="21"/>
     </w:p>
     <w:p>
       <w:pPr>
         <w:pStyle w:val="Zavrnipodnaslov"/>
       </w:pPr>
-      <w:bookmarkStart w:id="21" w:name="_Toc505791969"/>
+      <w:bookmarkStart w:id="22" w:name="_Toc505791969"/>
       <w:r>
         <w:t>2.7 Uređivanje HTML elemenata korištenjem CSS-a:</w:t>
       </w:r>
-      <w:bookmarkEnd w:id="21"/>
+      <w:bookmarkEnd w:id="22"/>
     </w:p>
     <w:p>
       <w:pPr>
@@ -4407,85 +4422,146 @@
         <w:t xml:space="preserve"> </w:t>
       </w:r>
       <w:r>
-        <w:t>slika će biti prikazana samo jednom u originalnoj veličini</w:t>
-      </w:r>
-      <w:r>
+        <w:t>slika će biti prikazana samo jednom u originalnoj veličini. Na slijedećoj slici je prikazano postavljanje pozadinske slike na element.</w:t>
+      </w:r>
+    </w:p>
+    <w:p>
+      <w:pPr>
+        <w:pStyle w:val="Zavrniodlomak"/>
+      </w:pPr>
+      <w:r>
+        <w:t xml:space="preserve"> </w:t>
+      </w:r>
+      <w:r>
+        <w:t>Svaki</w:t>
+      </w:r>
+      <w:r>
+        <w:t xml:space="preserve"> element može imati obrube. Vrsta obruba se postavlja pomoću svojstva </w:t>
+      </w:r>
+      <w:r>
+        <w:t>border</w:t>
+      </w:r>
+      <w:r>
+        <w:t xml:space="preserve">. Postoje različite vrste obruba koje je moguće postaviti korištenjem svojstva </w:t>
+      </w:r>
+      <w:r>
+        <w:t>border-style</w:t>
+      </w:r>
+      <w:r>
+        <w:t xml:space="preserve">, a jedna od naj popularnijih je </w:t>
+      </w:r>
+      <w:r>
+        <w:t>solid</w:t>
+      </w:r>
+      <w:r>
+        <w:rPr>
+          <w:i/>
+        </w:rPr>
         <w:t>.</w:t>
       </w:r>
+      <w:r>
+        <w:rPr>
+          <w:b/>
+        </w:rPr>
+        <w:t xml:space="preserve"> </w:t>
+      </w:r>
+      <w:r>
+        <w:t>Također moguće je</w:t>
+      </w:r>
+      <w:r>
+        <w:rPr>
+          <w:b/>
+        </w:rPr>
+        <w:t xml:space="preserve"> </w:t>
+      </w:r>
+      <w:r>
+        <w:t xml:space="preserve">odabrati i debljinu obruba u pikselima. Svojstvo </w:t>
+      </w:r>
+      <w:r>
+        <w:t>border</w:t>
+      </w:r>
+      <w:r>
+        <w:t xml:space="preserve"> moguće je koristiti samo na jednoj strani elementa korištenjem ključnih riječi </w:t>
+      </w:r>
+      <w:r>
+        <w:t>top</w:t>
+      </w:r>
+      <w:r>
+        <w:t xml:space="preserve">, </w:t>
+      </w:r>
+      <w:r>
+        <w:t>bottom</w:t>
+      </w:r>
+      <w:r>
+        <w:rPr>
+          <w:i/>
+        </w:rPr>
+        <w:t xml:space="preserve">, </w:t>
+      </w:r>
+      <w:r>
+        <w:t>left</w:t>
+      </w:r>
+      <w:r>
+        <w:t xml:space="preserve"> i </w:t>
+      </w:r>
+      <w:r>
+        <w:t>right</w:t>
+      </w:r>
+      <w:r>
+        <w:t xml:space="preserve">. Korištenjem samo svojstva margin bez ključnih riječi za pojedinu stranu elementa, ista vrijednost će biti primijenjena na sve četiri strane elementa.  Po potrebi se može mijenjati boja obruba, a za tu namjenu se koristi svojstvo </w:t>
+      </w:r>
+      <w:r>
+        <w:t>border-color</w:t>
+      </w:r>
+      <w:r>
+        <w:t xml:space="preserve">. </w:t>
+      </w:r>
     </w:p>
     <w:p>
       <w:pPr>
         <w:pStyle w:val="Zavrniodlomak"/>
       </w:pPr>
-      <w:bookmarkStart w:id="22" w:name="_GoBack"/>
-      <w:bookmarkEnd w:id="22"/>
-      <w:r>
-        <w:t>Svaki</w:t>
-      </w:r>
-      <w:r>
-        <w:t xml:space="preserve"> element može imati obrube. Vrsta obruba se postavlja pomoću svojstva </w:t>
-      </w:r>
-      <w:r>
-        <w:t>border</w:t>
-      </w:r>
-      <w:r>
-        <w:t xml:space="preserve">. Postoje različite vrste obruba koje je moguće postaviti korištenjem svojstva </w:t>
-      </w:r>
-      <w:r>
-        <w:t>border-style</w:t>
-      </w:r>
-      <w:r>
-        <w:t xml:space="preserve">, a jedna od naj popularnijih je </w:t>
-      </w:r>
-      <w:r>
-        <w:t>solid</w:t>
+      <w:r>
+        <w:t xml:space="preserve">Svaki element ima margine. </w:t>
+      </w:r>
+      <w:r>
+        <w:t>Margina</w:t>
+      </w:r>
+      <w:r>
+        <w:t xml:space="preserve"> označava prazan prostor između elemenata. Ukoliko je prilikom kreiranja stranice potrebno razmaknuti elemente, to je moguće učiniti korištenjem svojstva </w:t>
+      </w:r>
+      <w:r>
+        <w:t>margin</w:t>
+      </w:r>
+      <w:r>
+        <w:t xml:space="preserve"> te vrijednosti svojstva u postocima (%) ili pikselima (px). Također svojstvo </w:t>
+      </w:r>
+      <w:r>
+        <w:t>margin</w:t>
+      </w:r>
+      <w:r>
+        <w:t xml:space="preserve"> moguće je koristiti samo na jednoj strani elementa korištenjem ključnih riječi </w:t>
+      </w:r>
+      <w:r>
+        <w:t>top</w:t>
+      </w:r>
+      <w:r>
+        <w:t xml:space="preserve">, </w:t>
+      </w:r>
+      <w:r>
+        <w:lastRenderedPageBreak/>
+        <w:t>bottom</w:t>
+      </w:r>
+      <w:r>
+        <w:t>,</w:t>
       </w:r>
       <w:r>
         <w:rPr>
           <w:i/>
         </w:rPr>
-        <w:t>.</w:t>
-      </w:r>
-      <w:r>
-        <w:rPr>
-          <w:b/>
-        </w:rPr>
         <w:t xml:space="preserve"> </w:t>
       </w:r>
       <w:r>
-        <w:t>Također moguće je</w:t>
-      </w:r>
-      <w:r>
-        <w:rPr>
-          <w:b/>
-        </w:rPr>
-        <w:t xml:space="preserve"> </w:t>
-      </w:r>
-      <w:r>
-        <w:t xml:space="preserve">odabrati i debljinu obruba u pikselima. Svojstvo </w:t>
-      </w:r>
-      <w:r>
-        <w:t>border</w:t>
-      </w:r>
-      <w:r>
-        <w:t xml:space="preserve"> moguće je koristiti samo na jednoj strani elementa korištenjem ključnih riječi </w:t>
-      </w:r>
-      <w:r>
-        <w:t>top</w:t>
-      </w:r>
-      <w:r>
-        <w:t xml:space="preserve">, </w:t>
-      </w:r>
-      <w:r>
-        <w:t>bottom</w:t>
-      </w:r>
-      <w:r>
-        <w:rPr>
-          <w:i/>
-        </w:rPr>
-        <w:t xml:space="preserve">, </w:t>
-      </w:r>
-      <w:r>
         <w:t>left</w:t>
       </w:r>
       <w:r>
@@ -4495,13 +4571,7 @@
         <w:t>right</w:t>
       </w:r>
       <w:r>
-        <w:t xml:space="preserve">. Korištenjem samo svojstva margin bez ključnih riječi za pojedinu stranu elementa, ista vrijednost će biti primijenjena na sve četiri strane elementa.  Po potrebi se može mijenjati boja obruba, a za tu namjenu se koristi svojstvo </w:t>
-      </w:r>
-      <w:r>
-        <w:t>border-color</w:t>
-      </w:r>
-      <w:r>
-        <w:t xml:space="preserve">. </w:t>
+        <w:t xml:space="preserve">. Korištenjem samo svojstva margin bez ključnih riječi za pojedinu stranu elementa, ista vrijednost će biti primijenjena na sve četiri strane elementa. </w:t>
       </w:r>
     </w:p>
     <w:p>
@@ -4509,62 +4579,6 @@
         <w:pStyle w:val="Zavrniodlomak"/>
       </w:pPr>
       <w:r>
-        <w:t xml:space="preserve">Svaki element ima margine. </w:t>
-      </w:r>
-      <w:r>
-        <w:t>Margina</w:t>
-      </w:r>
-      <w:r>
-        <w:t xml:space="preserve"> označava prazan prostor između elemenata. Ukoliko je prilikom kreiranja stranice potrebno razmaknuti elemente, to je moguće učiniti korištenjem svojstva </w:t>
-      </w:r>
-      <w:r>
-        <w:t>margin</w:t>
-      </w:r>
-      <w:r>
-        <w:t xml:space="preserve"> te vrijednosti svojstva u postocima (%) ili pikselima (px). Također svojstvo </w:t>
-      </w:r>
-      <w:r>
-        <w:t>margin</w:t>
-      </w:r>
-      <w:r>
-        <w:t xml:space="preserve"> moguće je koristiti samo na jednoj strani elementa korištenjem ključnih riječi </w:t>
-      </w:r>
-      <w:r>
-        <w:t>top</w:t>
-      </w:r>
-      <w:r>
-        <w:t xml:space="preserve">, </w:t>
-      </w:r>
-      <w:r>
-        <w:t>bottom</w:t>
-      </w:r>
-      <w:r>
-        <w:t>,</w:t>
-      </w:r>
-      <w:r>
-        <w:rPr>
-          <w:i/>
-        </w:rPr>
-        <w:t xml:space="preserve"> </w:t>
-      </w:r>
-      <w:r>
-        <w:t>left</w:t>
-      </w:r>
-      <w:r>
-        <w:t xml:space="preserve"> i </w:t>
-      </w:r>
-      <w:r>
-        <w:t>right</w:t>
-      </w:r>
-      <w:r>
-        <w:t xml:space="preserve">. Korištenjem samo svojstva margin bez ključnih riječi za pojedinu stranu elementa, ista vrijednost će biti primijenjena na sve četiri strane elementa. </w:t>
-      </w:r>
-    </w:p>
-    <w:p>
-      <w:pPr>
-        <w:pStyle w:val="Zavrniodlomak"/>
-      </w:pPr>
-      <w:r>
         <w:t xml:space="preserve">Kako svaki element posjeduje obrube po potrebi se sadržaj unutar elementa može pomicati prema </w:t>
       </w:r>
       <w:r>
@@ -4574,11 +4588,7 @@
         <w:t xml:space="preserve">. To se </w:t>
       </w:r>
       <w:r>
-        <w:t xml:space="preserve">postiže korištenjem svojstva padding. Ovo svojstvo je često </w:t>
-      </w:r>
-      <w:r>
-        <w:lastRenderedPageBreak/>
-        <w:t xml:space="preserve">korišteno jer osigurava preglednost i čitljivost. Postavljanje je isto kao i kod margina te se korištenjem ključnih riječi </w:t>
+        <w:t xml:space="preserve">postiže korištenjem svojstva padding. Ovo svojstvo je često korišteno jer osigurava preglednost i čitljivost. Postavljanje je isto kao i kod margina te se korištenjem ključnih riječi </w:t>
       </w:r>
       <w:r>
         <w:t>left</w:t>
@@ -4752,7 +4762,11 @@
         <w:t xml:space="preserve"> drugim riječima ID jednoznačno označava pojedini element. </w:t>
       </w:r>
       <w:r>
-        <w:t>ID selektor se definira korištenjem znaka „ # “, dok se class selektor definira korištenjem znaka „ . “. Na sve &lt;div&gt; elemente je moguće primjenjivati sva ranije navedena svojstva.</w:t>
+        <w:t xml:space="preserve">ID selektor se definira korištenjem znaka „ # “, dok se class selektor definira korištenjem znaka „ . “. Na sve &lt;div&gt; elemente je moguće </w:t>
+      </w:r>
+      <w:r>
+        <w:lastRenderedPageBreak/>
+        <w:t>primjenjivati sva ranije navedena svojstva.</w:t>
       </w:r>
       <w:r>
         <w:t xml:space="preserve"> Nakon što su selektori definirani, u HTML dokumentu je potrebno pozvati ta svojstva. Na slici 12 je prikazano pozivanje </w:t>
@@ -4774,7 +4788,6 @@
           <w:noProof/>
           <w:lang w:eastAsia="hr-HR"/>
         </w:rPr>
-        <w:lastRenderedPageBreak/>
         <w:drawing>
           <wp:inline distT="0" distB="0" distL="0" distR="0">
             <wp:extent cx="2497540" cy="1359317"/>
@@ -4890,6 +4903,7 @@
           <w:noProof/>
           <w:lang w:eastAsia="hr-HR"/>
         </w:rPr>
+        <w:lastRenderedPageBreak/>
         <w:drawing>
           <wp:inline distT="0" distB="0" distL="0" distR="0">
             <wp:extent cx="2978824" cy="2417197"/>
@@ -4959,36 +4973,146 @@
       </w:pPr>
       <w:bookmarkStart w:id="28" w:name="_Toc505791972"/>
       <w:r>
+        <w:t>3.</w:t>
+      </w:r>
+      <w:r>
+        <w:t xml:space="preserve"> Korištene tehnologije za izradu završnog rada</w:t>
+      </w:r>
+      <w:r>
+        <w:t>:</w:t>
+      </w:r>
+      <w:bookmarkEnd w:id="28"/>
+    </w:p>
+    <w:p>
+      <w:pPr>
+        <w:pStyle w:val="Zavrniodlomak"/>
+      </w:pPr>
+      <w:r>
+        <w:t>Za izradu web stranice ovog završnog rada, korištene su posljednje verzije HTML-a i CSS-a, HTML 5 te CSS 3, a također korištena je i popularna Javascript biblioteka jQuery te CSS biblioteka Bootstrap.</w:t>
+      </w:r>
+    </w:p>
+    <w:p>
+      <w:pPr>
+        <w:pStyle w:val="Zavrnipodnaslov"/>
+      </w:pPr>
+      <w:bookmarkStart w:id="29" w:name="_Toc505791973"/>
+      <w:r>
+        <w:t>3.1 HTML 5:</w:t>
+      </w:r>
+      <w:bookmarkEnd w:id="29"/>
+    </w:p>
+    <w:p>
+      <w:pPr>
+        <w:pStyle w:val="Zavrniodlomak"/>
+      </w:pPr>
+      <w:r>
+        <w:t xml:space="preserve">Dolaskom HTML 5 verzije dogodila se prava revolucija u svijetu web dizajna. Verzija omogućava kreiranje web stranice sa grafikama i pokretnim animacijama bez upotrebe nekih dodatnih </w:t>
+      </w:r>
+      <w:r>
+        <w:t xml:space="preserve">programa </w:t>
+      </w:r>
+      <w:r>
+        <w:t>kao što je bilo ranije potrebno. HTML 5 olakšava programerima posao jer se</w:t>
+      </w:r>
+      <w:r>
+        <w:t xml:space="preserve"> </w:t>
+      </w:r>
+      <w:r>
+        <w:t xml:space="preserve"> iste aplikacije mogu koristiti na različitim</w:t>
+      </w:r>
+      <w:r>
+        <w:t xml:space="preserve"> uređajima</w:t>
+      </w:r>
+      <w:r>
+        <w:t>. U HTML</w:t>
+      </w:r>
+      <w:r>
+        <w:t xml:space="preserve"> </w:t>
+      </w:r>
+      <w:r>
+        <w:t>5 verziji dodano je mnoštvo elementa koji olakšavaju razmještaj elemenata na stranici, a i upotrebom tih elemenata će cjelokupna web stranica biti jednolična. Neki od tih elemenata su &lt;header&gt; za zaglavlje, &lt;footer&gt; za podnožje te &lt;nav&gt; za navigaciju unutar stranice. Uvođenjem HTML5 verzije olakšano je i pokretanje video i audio sadržaja jer su ranije na računalima morali biti instalirani i dodatni programi koji bi to omogućavali. Da bi bilo koja web stranica mogla imati funkcionalnosti HTML5 verzije, na samom početku pisanja koda treba napisati da se radi o HTML5 verziji kako bi to preglednik prilikom prevođenja mogao prepoznati.</w:t>
+      </w:r>
+      <w:r>
+        <w:t xml:space="preserve"> Na slijedećoj slici je prikazana linija koda koja označava da je riječ o HTML 5 verziji.</w:t>
+      </w:r>
+    </w:p>
+    <w:p>
+      <w:pPr>
+        <w:pStyle w:val="Zavrnislike"/>
+      </w:pPr>
+      <w:r>
+        <w:rPr>
+          <w:noProof/>
+          <w:lang w:eastAsia="hr-HR"/>
+        </w:rPr>
         <w:lastRenderedPageBreak/>
-        <w:t xml:space="preserve">3. </w:t>
-      </w:r>
-      <w:r>
-        <w:t>TREĆE POGLAVLJE:</w:t>
-      </w:r>
-      <w:bookmarkEnd w:id="28"/>
+        <w:drawing>
+          <wp:inline distT="0" distB="0" distL="0" distR="0" wp14:anchorId="7F0A5805" wp14:editId="4ADFADAE">
+            <wp:extent cx="1682496" cy="390493"/>
+            <wp:effectExtent l="152400" t="152400" r="356235" b="353060"/>
+            <wp:docPr id="9" name="Slika 9"/>
+            <wp:cNvGraphicFramePr>
+              <a:graphicFrameLocks xmlns:a="http://schemas.openxmlformats.org/drawingml/2006/main" noChangeAspect="1"/>
+            </wp:cNvGraphicFramePr>
+            <a:graphic xmlns:a="http://schemas.openxmlformats.org/drawingml/2006/main">
+              <a:graphicData uri="http://schemas.openxmlformats.org/drawingml/2006/picture">
+                <pic:pic xmlns:pic="http://schemas.openxmlformats.org/drawingml/2006/picture">
+                  <pic:nvPicPr>
+                    <pic:cNvPr id="9" name="html5_doc.PNG"/>
+                    <pic:cNvPicPr/>
+                  </pic:nvPicPr>
+                  <pic:blipFill>
+                    <a:blip r:embed="rId22">
+                      <a:extLst>
+                        <a:ext uri="{28A0092B-C50C-407E-A947-70E740481C1C}">
+                          <a14:useLocalDpi xmlns:a14="http://schemas.microsoft.com/office/drawing/2010/main" val="0"/>
+                        </a:ext>
+                      </a:extLst>
+                    </a:blip>
+                    <a:stretch>
+                      <a:fillRect/>
+                    </a:stretch>
+                  </pic:blipFill>
+                  <pic:spPr>
+                    <a:xfrm>
+                      <a:off x="0" y="0"/>
+                      <a:ext cx="1863402" cy="432480"/>
+                    </a:xfrm>
+                    <a:prstGeom prst="rect">
+                      <a:avLst/>
+                    </a:prstGeom>
+                    <a:ln>
+                      <a:noFill/>
+                    </a:ln>
+                    <a:effectLst>
+                      <a:outerShdw blurRad="292100" dist="139700" dir="2700000" algn="tl" rotWithShape="0">
+                        <a:srgbClr val="333333">
+                          <a:alpha val="65000"/>
+                        </a:srgbClr>
+                      </a:outerShdw>
+                    </a:effectLst>
+                  </pic:spPr>
+                </pic:pic>
+              </a:graphicData>
+            </a:graphic>
+          </wp:inline>
+        </w:drawing>
+      </w:r>
+    </w:p>
+    <w:p>
+      <w:pPr>
+        <w:pStyle w:val="Zavrnislike"/>
+      </w:pPr>
+      <w:r>
+        <w:t>Slika 14: Oznaka HTML 5 verzije</w:t>
+      </w:r>
     </w:p>
     <w:p>
       <w:pPr>
         <w:pStyle w:val="Zavrnipodnaslov"/>
       </w:pPr>
-      <w:bookmarkStart w:id="29" w:name="_Toc505791973"/>
-      <w:r>
-        <w:t>3.1 HTML 5 i CSS 3:</w:t>
-      </w:r>
-      <w:bookmarkEnd w:id="29"/>
-    </w:p>
-    <w:p>
-      <w:pPr>
-        <w:pStyle w:val="Zavrniodlomak"/>
-      </w:pPr>
-      <w:r>
-        <w:t>Za izradu web stranice ovog završnog rada, korištene su posljednje verzije HTML-a i CSS-a</w:t>
-      </w:r>
-      <w:r>
-        <w:t>, HTML 5 te CSS 3. Dolaskom HTML 5 verzije dogodila se prava revolucija u svijetu web dizajna. Verzija omogućava kreiranje web stranice sa grafikama i pokretnim animacijama bez upotrebe nekih dodatnih programskih jezika kao što je bilo ranije potrebno. HTML 5 olakšava programerima posao jer se iste aplikacije mogu koristiti na različitim uređajima sa različitim rezolucijama. U HTML5 verziji dodano je mnoštvo elementa koji olakšavaju razmještaj elemenata na stranici, a i upotrebom tih elemenata će cjelokupna web stranica biti jednolična. Neki od tih elemenata su &lt;header&gt; za zaglavlje, &lt;footer&gt; za podnožje te &lt;nav&gt; za navigaciju unutar stranice. Uvođenjem HTML5 verzije olakšano je i pokretanje video i audio sadržaja jer su ranije na računalima morali biti instalirani i dodatni programi koji bi to omogućavali. Da bi bilo koja web stranica mogla imati funkcionalnosti HTML5 verzije, na samom početku pisanja koda treba napisati da se radi o HTML5 verziji kako bi to preglednik prilikom prevođenja mogao prepoznati.</w:t>
-      </w:r>
-      <w:r>
-        <w:t xml:space="preserve"> </w:t>
+      <w:r>
+        <w:t xml:space="preserve">3.2. CSS 3: </w:t>
       </w:r>
     </w:p>
     <w:p>
@@ -4997,7 +5121,28 @@
         <w:spacing w:line="360" w:lineRule="auto"/>
       </w:pPr>
       <w:r>
-        <w:t>Dolaskom CSS3 verzije također se dogodila revolucija u svijetu web dizajna. Uvedena su brojna svojstva koja omogućavaju vizualne promjene bez upotrebe dodatnih programa. Tako je moguće jednostavno zakriviti rubove elementa ili napraviti sjenu na sadržaj. Za pojedina nova svojstva iz CSS3 verzije potrebno je naglasiti za koje preglednike su namijenjena, odnosno ovaj način omogućava da se ista svojstva isto prikazuju na različitim preglednicima. Neke od oznaka za popularne preglednike su:</w:t>
+        <w:t>Dolaskom CSS3 verzije također se dogodila revolucija u svijetu web dizajna. Uvedena su brojna svojstva koja omogućavaju vizualne promjene bez upotrebe dodatnih programa. Tako je moguće jednostavno zakriviti rubove elementa ili napraviti sjenu na sadržaj. Za pojedina nova svojstva iz CSS3 verzije potrebno je naglasiti za koje preglednike su namijenjena, odnosno ovaj način omogućava da se ista svojstva isto prikazuju na različitim preglednicima.</w:t>
+      </w:r>
+      <w:r>
+        <w:t xml:space="preserve"> U pravilu se najčešće koriste kako bi se osigurao pregled web stranice na starijim verzijama preglednika. </w:t>
+      </w:r>
+    </w:p>
+    <w:p>
+      <w:pPr>
+        <w:pStyle w:val="poglavlje"/>
+        <w:spacing w:line="360" w:lineRule="auto"/>
+      </w:pPr>
+    </w:p>
+    <w:p>
+      <w:pPr>
+        <w:pStyle w:val="poglavlje"/>
+        <w:spacing w:line="360" w:lineRule="auto"/>
+      </w:pPr>
+      <w:r>
+        <w:t>Neke od oznaka za popularne preglednike su</w:t>
+      </w:r>
+      <w:r>
+        <w:t>:</w:t>
       </w:r>
     </w:p>
     <w:p>
@@ -5050,6 +5195,12 @@
         <w:pStyle w:val="poglavlje"/>
         <w:spacing w:line="360" w:lineRule="auto"/>
       </w:pPr>
+      <w:r>
+        <w:t xml:space="preserve">CSS 3 verzija omogućava jednostavne animacije odnosno </w:t>
+      </w:r>
+      <w:r>
+        <w:t>korištenjem određenih svojstava moguće je uz animacije mijenjati veličinu pojedinog elementa.</w:t>
+      </w:r>
     </w:p>
     <w:p>
       <w:pPr>
@@ -5078,7 +5229,6 @@
         <w:spacing w:line="360" w:lineRule="auto"/>
       </w:pPr>
       <w:r>
-        <w:lastRenderedPageBreak/>
         <w:t xml:space="preserve"> </w:t>
       </w:r>
     </w:p>
@@ -5274,7 +5424,7 @@
       </w:pPr>
     </w:p>
     <w:sectPr>
-      <w:footerReference w:type="default" r:id="rId22"/>
+      <w:footerReference w:type="default" r:id="rId23"/>
       <w:pgSz w:w="11906" w:h="16838" w:code="9"/>
       <w:pgMar w:top="1134" w:right="1134" w:bottom="1701" w:left="1701" w:header="709" w:footer="709" w:gutter="0"/>
       <w:cols w:space="708"/>
@@ -5340,7 +5490,7 @@
           <w:rPr>
             <w:noProof/>
           </w:rPr>
-          <w:t>18</w:t>
+          <w:t>2</w:t>
         </w:r>
         <w:r>
           <w:fldChar w:fldCharType="end"/>
@@ -6735,36 +6885,6 @@
       <w:szCs w:val="24"/>
     </w:rPr>
   </w:style>
-  <w:style w:type="paragraph" w:styleId="BalloonText">
-    <w:name w:val="Balloon Text"/>
-    <w:basedOn w:val="Normal"/>
-    <w:link w:val="BalloonTextChar"/>
-    <w:uiPriority w:val="99"/>
-    <w:semiHidden/>
-    <w:unhideWhenUsed/>
-    <w:rsid w:val="000B11BA"/>
-    <w:pPr>
-      <w:spacing w:after="0" w:line="240" w:lineRule="auto"/>
-    </w:pPr>
-    <w:rPr>
-      <w:rFonts w:ascii="Tahoma" w:hAnsi="Tahoma" w:cs="Tahoma"/>
-      <w:sz w:val="16"/>
-      <w:szCs w:val="16"/>
-    </w:rPr>
-  </w:style>
-  <w:style w:type="character" w:customStyle="1" w:styleId="BalloonTextChar">
-    <w:name w:val="Balloon Text Char"/>
-    <w:basedOn w:val="DefaultParagraphFont"/>
-    <w:link w:val="BalloonText"/>
-    <w:uiPriority w:val="99"/>
-    <w:semiHidden/>
-    <w:rsid w:val="000B11BA"/>
-    <w:rPr>
-      <w:rFonts w:ascii="Tahoma" w:hAnsi="Tahoma" w:cs="Tahoma"/>
-      <w:sz w:val="16"/>
-      <w:szCs w:val="16"/>
-    </w:rPr>
-  </w:style>
 </w:styles>
 </file>
 
@@ -7493,36 +7613,6 @@
       <w:szCs w:val="24"/>
     </w:rPr>
   </w:style>
-  <w:style w:type="paragraph" w:styleId="BalloonText">
-    <w:name w:val="Balloon Text"/>
-    <w:basedOn w:val="Normal"/>
-    <w:link w:val="BalloonTextChar"/>
-    <w:uiPriority w:val="99"/>
-    <w:semiHidden/>
-    <w:unhideWhenUsed/>
-    <w:rsid w:val="000B11BA"/>
-    <w:pPr>
-      <w:spacing w:after="0" w:line="240" w:lineRule="auto"/>
-    </w:pPr>
-    <w:rPr>
-      <w:rFonts w:ascii="Tahoma" w:hAnsi="Tahoma" w:cs="Tahoma"/>
-      <w:sz w:val="16"/>
-      <w:szCs w:val="16"/>
-    </w:rPr>
-  </w:style>
-  <w:style w:type="character" w:customStyle="1" w:styleId="BalloonTextChar">
-    <w:name w:val="Balloon Text Char"/>
-    <w:basedOn w:val="DefaultParagraphFont"/>
-    <w:link w:val="BalloonText"/>
-    <w:uiPriority w:val="99"/>
-    <w:semiHidden/>
-    <w:rsid w:val="000B11BA"/>
-    <w:rPr>
-      <w:rFonts w:ascii="Tahoma" w:hAnsi="Tahoma" w:cs="Tahoma"/>
-      <w:sz w:val="16"/>
-      <w:szCs w:val="16"/>
-    </w:rPr>
-  </w:style>
 </w:styles>
 </file>
 
@@ -7826,7 +7916,7 @@
 </file>
 
 <file path=customXml/itemProps1.xml><?xml version="1.0" encoding="utf-8"?>
-<ds:datastoreItem xmlns:ds="http://schemas.openxmlformats.org/officeDocument/2006/customXml" ds:itemID="{7D4B4A1F-0832-494E-B83A-CE34BE118A47}">
+<ds:datastoreItem xmlns:ds="http://schemas.openxmlformats.org/officeDocument/2006/customXml" ds:itemID="{A87B4797-91BD-4128-9933-CF397C823541}">
   <ds:schemaRefs>
     <ds:schemaRef ds:uri="http://schemas.openxmlformats.org/officeDocument/2006/bibliography"/>
   </ds:schemaRefs>

</xml_diff>